<commit_message>
How to print the variable..?
</commit_message>
<xml_diff>
--- a/Notes/Java/Java-Notes.docx
+++ b/Notes/Java/Java-Notes.docx
@@ -801,9 +801,161 @@
       </w:r>
     </w:p>
     <w:p>
+      <w:pPr>
+        <w:rPr>
+          <w:rFonts w:hint="default"/>
+          <w:b/>
+          <w:bCs/>
+          <w:lang w:val="en-US"/>
+        </w:rPr>
+      </w:pPr>
+      <w:r>
+        <w:rPr>
+          <w:rFonts w:hint="default"/>
+          <w:b/>
+          <w:bCs/>
+        </w:rPr>
+        <w:t>4. How to print the variable</w:t>
+      </w:r>
+      <w:r>
+        <w:rPr>
+          <w:rFonts w:hint="default"/>
+          <w:b/>
+          <w:bCs/>
+          <w:lang w:val="en-US"/>
+        </w:rPr>
+        <w:t>..?</w:t>
+      </w:r>
+    </w:p>
+    <w:p>
+      <w:pPr>
+        <w:rPr>
+          <w:rFonts w:hint="default"/>
+          <w:color w:val="0000FF"/>
+        </w:rPr>
+      </w:pPr>
       <w:bookmarkStart w:id="0" w:name="_GoBack"/>
       <w:bookmarkEnd w:id="0"/>
     </w:p>
+    <w:p>
+      <w:pPr>
+        <w:rPr>
+          <w:rFonts w:hint="default"/>
+          <w:color w:val="0000FF"/>
+          <w:lang w:val="en-US"/>
+        </w:rPr>
+      </w:pPr>
+      <w:r>
+        <w:rPr>
+          <w:rFonts w:hint="default"/>
+          <w:color w:val="0000FF"/>
+        </w:rPr>
+        <w:t xml:space="preserve">    </w:t>
+      </w:r>
+      <w:r>
+        <w:rPr>
+          <w:rFonts w:hint="default"/>
+          <w:color w:val="0000FF"/>
+          <w:lang w:val="en-US"/>
+        </w:rPr>
+        <w:tab/>
+      </w:r>
+      <w:r>
+        <w:rPr>
+          <w:rFonts w:hint="default"/>
+          <w:color w:val="0000FF"/>
+        </w:rPr>
+        <w:t>String name="Java"</w:t>
+      </w:r>
+      <w:r>
+        <w:rPr>
+          <w:rFonts w:hint="default"/>
+          <w:color w:val="0000FF"/>
+          <w:lang w:val="en-US"/>
+        </w:rPr>
+        <w:t>;</w:t>
+      </w:r>
+    </w:p>
+    <w:p>
+      <w:pPr>
+        <w:rPr>
+          <w:rFonts w:hint="default"/>
+          <w:color w:val="0000FF"/>
+        </w:rPr>
+      </w:pPr>
+      <w:r>
+        <w:rPr>
+          <w:rFonts w:hint="default"/>
+          <w:color w:val="0000FF"/>
+        </w:rPr>
+        <w:t xml:space="preserve">    </w:t>
+      </w:r>
+    </w:p>
+    <w:p>
+      <w:pPr>
+        <w:rPr>
+          <w:rFonts w:hint="default"/>
+          <w:color w:val="0000FF"/>
+        </w:rPr>
+      </w:pPr>
+      <w:r>
+        <w:rPr>
+          <w:rFonts w:hint="default"/>
+          <w:color w:val="0000FF"/>
+        </w:rPr>
+        <w:t xml:space="preserve">   </w:t>
+      </w:r>
+      <w:r>
+        <w:rPr>
+          <w:rFonts w:hint="default"/>
+          <w:color w:val="0000FF"/>
+          <w:lang w:val="en-US"/>
+        </w:rPr>
+        <w:tab/>
+      </w:r>
+      <w:r>
+        <w:rPr>
+          <w:rFonts w:hint="default"/>
+          <w:color w:val="0000FF"/>
+        </w:rPr>
+        <w:t>System.out.println(name);</w:t>
+      </w:r>
+    </w:p>
+    <w:p>
+      <w:pPr>
+        <w:rPr>
+          <w:rFonts w:hint="default"/>
+          <w:color w:val="0000FF"/>
+        </w:rPr>
+      </w:pPr>
+    </w:p>
+    <w:p>
+      <w:pPr>
+        <w:rPr>
+          <w:rFonts w:hint="default"/>
+          <w:b/>
+          <w:bCs/>
+        </w:rPr>
+      </w:pPr>
+      <w:r>
+        <w:rPr>
+          <w:rFonts w:hint="default"/>
+          <w:b/>
+          <w:bCs/>
+        </w:rPr>
+        <w:t>---------------------------------------------------------------------------------------------------------------------------------------</w:t>
+      </w:r>
+    </w:p>
+    <w:p>
+      <w:pPr>
+        <w:rPr>
+          <w:rFonts w:hint="default"/>
+          <w:b w:val="0"/>
+          <w:bCs w:val="0"/>
+        </w:rPr>
+      </w:pPr>
+    </w:p>
+    <w:p/>
     <w:sectPr>
       <w:headerReference r:id="rId3" w:type="default"/>
       <w:pgSz w:w="11906" w:h="16838"/>
@@ -1005,7 +1157,7 @@
     <w:lsdException w:unhideWhenUsed="0" w:uiPriority="0" w:semiHidden="0" w:name="HTML Sample"/>
     <w:lsdException w:unhideWhenUsed="0" w:uiPriority="0" w:semiHidden="0" w:name="HTML Typewriter"/>
     <w:lsdException w:unhideWhenUsed="0" w:uiPriority="0" w:semiHidden="0" w:name="HTML Variable"/>
-    <w:lsdException w:unhideWhenUsed="0" w:uiPriority="0" w:name="Normal Table"/>
+    <w:lsdException w:qFormat="1" w:unhideWhenUsed="0" w:uiPriority="0" w:name="Normal Table"/>
     <w:lsdException w:unhideWhenUsed="0" w:uiPriority="0" w:semiHidden="0" w:name="annotation subject"/>
     <w:lsdException w:unhideWhenUsed="0" w:uiPriority="0" w:semiHidden="0" w:name="Table Simple 1"/>
     <w:lsdException w:unhideWhenUsed="0" w:uiPriority="0" w:semiHidden="0" w:name="Table Simple 2"/>
@@ -1168,6 +1320,7 @@
   <w:style w:type="table" w:default="1" w:styleId="3">
     <w:name w:val="Normal Table"/>
     <w:semiHidden/>
+    <w:qFormat/>
     <w:uiPriority w:val="0"/>
     <w:tblPr>
       <w:tblCellMar>

</xml_diff>

<commit_message>
5. What is String..?
</commit_message>
<xml_diff>
--- a/Notes/Java/Java-Notes.docx
+++ b/Notes/Java/Java-Notes.docx
@@ -806,22 +806,36 @@
           <w:rFonts w:hint="default"/>
           <w:b/>
           <w:bCs/>
-          <w:lang w:val="en-US"/>
-        </w:rPr>
-      </w:pPr>
-      <w:r>
-        <w:rPr>
-          <w:rFonts w:hint="default"/>
-          <w:b/>
-          <w:bCs/>
-        </w:rPr>
-        <w:t>4. How to print the variable</w:t>
-      </w:r>
-      <w:r>
-        <w:rPr>
-          <w:rFonts w:hint="default"/>
-          <w:b/>
-          <w:bCs/>
+          <w:sz w:val="24"/>
+          <w:szCs w:val="24"/>
+          <w:lang w:val="en-US"/>
+        </w:rPr>
+      </w:pPr>
+      <w:r>
+        <w:rPr>
+          <w:rFonts w:hint="default"/>
+          <w:b/>
+          <w:bCs/>
+        </w:rPr>
+        <w:t xml:space="preserve">4. </w:t>
+      </w:r>
+      <w:r>
+        <w:rPr>
+          <w:rFonts w:hint="default"/>
+          <w:b/>
+          <w:bCs/>
+          <w:sz w:val="24"/>
+          <w:szCs w:val="24"/>
+        </w:rPr>
+        <w:t>How to print the variable</w:t>
+      </w:r>
+      <w:r>
+        <w:rPr>
+          <w:rFonts w:hint="default"/>
+          <w:b/>
+          <w:bCs/>
+          <w:sz w:val="24"/>
+          <w:szCs w:val="24"/>
           <w:lang w:val="en-US"/>
         </w:rPr>
         <w:t>..?</w:t>
@@ -834,6 +848,90 @@
           <w:color w:val="0000FF"/>
         </w:rPr>
       </w:pPr>
+    </w:p>
+    <w:p>
+      <w:pPr>
+        <w:rPr>
+          <w:rFonts w:hint="default"/>
+          <w:color w:val="0000FF"/>
+          <w:lang w:val="en-US"/>
+        </w:rPr>
+      </w:pPr>
+      <w:r>
+        <w:rPr>
+          <w:rFonts w:hint="default"/>
+          <w:color w:val="0000FF"/>
+        </w:rPr>
+        <w:t xml:space="preserve">    </w:t>
+      </w:r>
+      <w:r>
+        <w:rPr>
+          <w:rFonts w:hint="default"/>
+          <w:color w:val="0000FF"/>
+          <w:lang w:val="en-US"/>
+        </w:rPr>
+        <w:tab/>
+      </w:r>
+      <w:r>
+        <w:rPr>
+          <w:rFonts w:hint="default"/>
+          <w:color w:val="0000FF"/>
+        </w:rPr>
+        <w:t>String name="Java"</w:t>
+      </w:r>
+      <w:r>
+        <w:rPr>
+          <w:rFonts w:hint="default"/>
+          <w:color w:val="0000FF"/>
+          <w:lang w:val="en-US"/>
+        </w:rPr>
+        <w:t>;</w:t>
+      </w:r>
+    </w:p>
+    <w:p>
+      <w:pPr>
+        <w:rPr>
+          <w:rFonts w:hint="default"/>
+          <w:color w:val="0000FF"/>
+        </w:rPr>
+      </w:pPr>
+      <w:r>
+        <w:rPr>
+          <w:rFonts w:hint="default"/>
+          <w:color w:val="0000FF"/>
+        </w:rPr>
+        <w:t xml:space="preserve">    </w:t>
+      </w:r>
+    </w:p>
+    <w:p>
+      <w:pPr>
+        <w:rPr>
+          <w:rFonts w:hint="default"/>
+          <w:color w:val="0000FF"/>
+        </w:rPr>
+      </w:pPr>
+      <w:r>
+        <w:rPr>
+          <w:rFonts w:hint="default"/>
+          <w:color w:val="0000FF"/>
+        </w:rPr>
+        <w:t xml:space="preserve">   </w:t>
+      </w:r>
+      <w:r>
+        <w:rPr>
+          <w:rFonts w:hint="default"/>
+          <w:color w:val="0000FF"/>
+          <w:lang w:val="en-US"/>
+        </w:rPr>
+        <w:tab/>
+      </w:r>
+      <w:r>
+        <w:rPr>
+          <w:rFonts w:hint="default"/>
+          <w:color w:val="0000FF"/>
+        </w:rPr>
+        <w:t>System.out.println(name);</w:t>
+      </w:r>
       <w:bookmarkStart w:id="0" w:name="_GoBack"/>
       <w:bookmarkEnd w:id="0"/>
     </w:p>
@@ -842,20 +940,164 @@
         <w:rPr>
           <w:rFonts w:hint="default"/>
           <w:color w:val="0000FF"/>
-          <w:lang w:val="en-US"/>
-        </w:rPr>
-      </w:pPr>
-      <w:r>
-        <w:rPr>
-          <w:rFonts w:hint="default"/>
-          <w:color w:val="0000FF"/>
-        </w:rPr>
-        <w:t xml:space="preserve">    </w:t>
-      </w:r>
-      <w:r>
-        <w:rPr>
-          <w:rFonts w:hint="default"/>
-          <w:color w:val="0000FF"/>
+        </w:rPr>
+      </w:pPr>
+    </w:p>
+    <w:p>
+      <w:pPr>
+        <w:rPr>
+          <w:rFonts w:hint="default"/>
+          <w:b/>
+          <w:bCs/>
+        </w:rPr>
+      </w:pPr>
+      <w:r>
+        <w:rPr>
+          <w:rFonts w:hint="default"/>
+          <w:b/>
+          <w:bCs/>
+        </w:rPr>
+        <w:t>---------------------------------------------------------------------------------------------------------------------------------------</w:t>
+      </w:r>
+    </w:p>
+    <w:p>
+      <w:pPr>
+        <w:rPr>
+          <w:rFonts w:hint="default"/>
+          <w:b/>
+          <w:bCs/>
+          <w:sz w:val="24"/>
+          <w:szCs w:val="24"/>
+        </w:rPr>
+      </w:pPr>
+    </w:p>
+    <w:p>
+      <w:pPr>
+        <w:rPr>
+          <w:rFonts w:hint="default"/>
+          <w:b/>
+          <w:bCs/>
+          <w:sz w:val="24"/>
+          <w:szCs w:val="24"/>
+        </w:rPr>
+      </w:pPr>
+      <w:r>
+        <w:rPr>
+          <w:rFonts w:hint="default"/>
+          <w:b/>
+          <w:bCs/>
+          <w:sz w:val="24"/>
+          <w:szCs w:val="24"/>
+        </w:rPr>
+        <w:t>5. What is String..?</w:t>
+      </w:r>
+    </w:p>
+    <w:p>
+      <w:pPr>
+        <w:rPr>
+          <w:rFonts w:hint="default"/>
+        </w:rPr>
+      </w:pPr>
+      <w:r>
+        <w:rPr>
+          <w:rFonts w:hint="default"/>
+        </w:rPr>
+        <w:t xml:space="preserve">   </w:t>
+      </w:r>
+    </w:p>
+    <w:p>
+      <w:pPr>
+        <w:numPr>
+          <w:ilvl w:val="0"/>
+          <w:numId w:val="1"/>
+        </w:numPr>
+        <w:ind w:left="840" w:leftChars="0" w:hanging="420" w:firstLineChars="0"/>
+        <w:rPr>
+          <w:rFonts w:hint="default"/>
+        </w:rPr>
+      </w:pPr>
+      <w:r>
+        <w:rPr>
+          <w:rFonts w:hint="default"/>
+        </w:rPr>
+        <w:t>String is one of the Datatype</w:t>
+      </w:r>
+    </w:p>
+    <w:p>
+      <w:pPr>
+        <w:numPr>
+          <w:ilvl w:val="0"/>
+          <w:numId w:val="1"/>
+        </w:numPr>
+        <w:ind w:left="840" w:leftChars="0" w:hanging="420" w:firstLineChars="0"/>
+        <w:rPr>
+          <w:rFonts w:hint="default"/>
+        </w:rPr>
+      </w:pPr>
+      <w:r>
+        <w:rPr>
+          <w:rFonts w:hint="default"/>
+        </w:rPr>
+        <w:t>It is used to declare the values with collection of characters</w:t>
+      </w:r>
+    </w:p>
+    <w:p>
+      <w:pPr>
+        <w:numPr>
+          <w:ilvl w:val="0"/>
+          <w:numId w:val="1"/>
+        </w:numPr>
+        <w:ind w:left="840" w:leftChars="0" w:hanging="420" w:firstLineChars="0"/>
+        <w:rPr>
+          <w:rFonts w:hint="default"/>
+        </w:rPr>
+      </w:pPr>
+      <w:r>
+        <w:rPr>
+          <w:rFonts w:hint="default"/>
+        </w:rPr>
+        <w:t>We are declaring the String value by using double quotes("</w:t>
+      </w:r>
+      <w:r>
+        <w:rPr>
+          <w:rFonts w:hint="default"/>
+          <w:lang w:val="en-US"/>
+        </w:rPr>
+        <w:t xml:space="preserve"> </w:t>
+      </w:r>
+      <w:r>
+        <w:rPr>
+          <w:rFonts w:hint="default"/>
+        </w:rPr>
+        <w:t>")</w:t>
+      </w:r>
+    </w:p>
+    <w:p>
+      <w:pPr>
+        <w:numPr>
+          <w:ilvl w:val="0"/>
+          <w:numId w:val="0"/>
+        </w:numPr>
+        <w:rPr>
+          <w:rFonts w:hint="default"/>
+        </w:rPr>
+      </w:pPr>
+    </w:p>
+    <w:p>
+      <w:pPr>
+        <w:numPr>
+          <w:ilvl w:val="0"/>
+          <w:numId w:val="0"/>
+        </w:numPr>
+        <w:rPr>
+          <w:rFonts w:hint="default"/>
+          <w:color w:val="0000FF"/>
+          <w:lang w:val="en-US"/>
+        </w:rPr>
+      </w:pPr>
+      <w:r>
+        <w:rPr>
+          <w:rFonts w:hint="default"/>
           <w:lang w:val="en-US"/>
         </w:rPr>
         <w:tab/>
@@ -863,62 +1105,17 @@
       <w:r>
         <w:rPr>
           <w:rFonts w:hint="default"/>
-          <w:color w:val="0000FF"/>
-        </w:rPr>
-        <w:t>String name="Java"</w:t>
-      </w:r>
-      <w:r>
-        <w:rPr>
-          <w:rFonts w:hint="default"/>
-          <w:color w:val="0000FF"/>
-          <w:lang w:val="en-US"/>
-        </w:rPr>
-        <w:t>;</w:t>
-      </w:r>
-    </w:p>
-    <w:p>
-      <w:pPr>
-        <w:rPr>
-          <w:rFonts w:hint="default"/>
-          <w:color w:val="0000FF"/>
-        </w:rPr>
-      </w:pPr>
-      <w:r>
-        <w:rPr>
-          <w:rFonts w:hint="default"/>
-          <w:color w:val="0000FF"/>
-        </w:rPr>
-        <w:t xml:space="preserve">    </w:t>
-      </w:r>
-    </w:p>
-    <w:p>
-      <w:pPr>
-        <w:rPr>
-          <w:rFonts w:hint="default"/>
-          <w:color w:val="0000FF"/>
-        </w:rPr>
-      </w:pPr>
-      <w:r>
-        <w:rPr>
-          <w:rFonts w:hint="default"/>
-          <w:color w:val="0000FF"/>
-        </w:rPr>
-        <w:t xml:space="preserve">   </w:t>
-      </w:r>
-      <w:r>
-        <w:rPr>
-          <w:rFonts w:hint="default"/>
-          <w:color w:val="0000FF"/>
-          <w:lang w:val="en-US"/>
-        </w:rPr>
-        <w:tab/>
-      </w:r>
-      <w:r>
-        <w:rPr>
-          <w:rFonts w:hint="default"/>
-          <w:color w:val="0000FF"/>
-        </w:rPr>
-        <w:t>System.out.println(name);</w:t>
+          <w:lang w:val="en-US"/>
+        </w:rPr>
+        <w:t xml:space="preserve">  </w:t>
+      </w:r>
+      <w:r>
+        <w:rPr>
+          <w:rFonts w:hint="default"/>
+          <w:color w:val="0000FF"/>
+          <w:lang w:val="en-US"/>
+        </w:rPr>
+        <w:t>String topic = “Java”;</w:t>
       </w:r>
     </w:p>
     <w:p>

</xml_diff>

<commit_message>
6. What is integer..?
</commit_message>
<xml_diff>
--- a/Notes/Java/Java-Notes.docx
+++ b/Notes/Java/Java-Notes.docx
@@ -848,92 +848,92 @@
           <w:color w:val="0000FF"/>
         </w:rPr>
       </w:pPr>
-    </w:p>
-    <w:p>
-      <w:pPr>
-        <w:rPr>
-          <w:rFonts w:hint="default"/>
-          <w:color w:val="0000FF"/>
-          <w:lang w:val="en-US"/>
-        </w:rPr>
-      </w:pPr>
-      <w:r>
-        <w:rPr>
-          <w:rFonts w:hint="default"/>
-          <w:color w:val="0000FF"/>
-        </w:rPr>
-        <w:t xml:space="preserve">    </w:t>
-      </w:r>
-      <w:r>
-        <w:rPr>
-          <w:rFonts w:hint="default"/>
-          <w:color w:val="0000FF"/>
-          <w:lang w:val="en-US"/>
-        </w:rPr>
-        <w:tab/>
-      </w:r>
-      <w:r>
-        <w:rPr>
-          <w:rFonts w:hint="default"/>
-          <w:color w:val="0000FF"/>
-        </w:rPr>
-        <w:t>String name="Java"</w:t>
-      </w:r>
-      <w:r>
-        <w:rPr>
-          <w:rFonts w:hint="default"/>
-          <w:color w:val="0000FF"/>
-          <w:lang w:val="en-US"/>
-        </w:rPr>
-        <w:t>;</w:t>
-      </w:r>
-    </w:p>
-    <w:p>
-      <w:pPr>
-        <w:rPr>
-          <w:rFonts w:hint="default"/>
-          <w:color w:val="0000FF"/>
-        </w:rPr>
-      </w:pPr>
-      <w:r>
-        <w:rPr>
-          <w:rFonts w:hint="default"/>
-          <w:color w:val="0000FF"/>
-        </w:rPr>
-        <w:t xml:space="preserve">    </w:t>
-      </w:r>
-    </w:p>
-    <w:p>
-      <w:pPr>
-        <w:rPr>
-          <w:rFonts w:hint="default"/>
-          <w:color w:val="0000FF"/>
-        </w:rPr>
-      </w:pPr>
-      <w:r>
-        <w:rPr>
-          <w:rFonts w:hint="default"/>
-          <w:color w:val="0000FF"/>
-        </w:rPr>
-        <w:t xml:space="preserve">   </w:t>
-      </w:r>
-      <w:r>
-        <w:rPr>
-          <w:rFonts w:hint="default"/>
-          <w:color w:val="0000FF"/>
-          <w:lang w:val="en-US"/>
-        </w:rPr>
-        <w:tab/>
-      </w:r>
-      <w:r>
-        <w:rPr>
-          <w:rFonts w:hint="default"/>
-          <w:color w:val="0000FF"/>
-        </w:rPr>
-        <w:t>System.out.println(name);</w:t>
-      </w:r>
       <w:bookmarkStart w:id="0" w:name="_GoBack"/>
       <w:bookmarkEnd w:id="0"/>
+    </w:p>
+    <w:p>
+      <w:pPr>
+        <w:rPr>
+          <w:rFonts w:hint="default"/>
+          <w:color w:val="0000FF"/>
+          <w:lang w:val="en-US"/>
+        </w:rPr>
+      </w:pPr>
+      <w:r>
+        <w:rPr>
+          <w:rFonts w:hint="default"/>
+          <w:color w:val="0000FF"/>
+        </w:rPr>
+        <w:t xml:space="preserve">    </w:t>
+      </w:r>
+      <w:r>
+        <w:rPr>
+          <w:rFonts w:hint="default"/>
+          <w:color w:val="0000FF"/>
+          <w:lang w:val="en-US"/>
+        </w:rPr>
+        <w:tab/>
+      </w:r>
+      <w:r>
+        <w:rPr>
+          <w:rFonts w:hint="default"/>
+          <w:color w:val="0000FF"/>
+        </w:rPr>
+        <w:t>String name="Java"</w:t>
+      </w:r>
+      <w:r>
+        <w:rPr>
+          <w:rFonts w:hint="default"/>
+          <w:color w:val="0000FF"/>
+          <w:lang w:val="en-US"/>
+        </w:rPr>
+        <w:t>;</w:t>
+      </w:r>
+    </w:p>
+    <w:p>
+      <w:pPr>
+        <w:rPr>
+          <w:rFonts w:hint="default"/>
+          <w:color w:val="0000FF"/>
+        </w:rPr>
+      </w:pPr>
+      <w:r>
+        <w:rPr>
+          <w:rFonts w:hint="default"/>
+          <w:color w:val="0000FF"/>
+        </w:rPr>
+        <w:t xml:space="preserve">    </w:t>
+      </w:r>
+    </w:p>
+    <w:p>
+      <w:pPr>
+        <w:rPr>
+          <w:rFonts w:hint="default"/>
+          <w:color w:val="0000FF"/>
+        </w:rPr>
+      </w:pPr>
+      <w:r>
+        <w:rPr>
+          <w:rFonts w:hint="default"/>
+          <w:color w:val="0000FF"/>
+        </w:rPr>
+        <w:t xml:space="preserve">   </w:t>
+      </w:r>
+      <w:r>
+        <w:rPr>
+          <w:rFonts w:hint="default"/>
+          <w:color w:val="0000FF"/>
+          <w:lang w:val="en-US"/>
+        </w:rPr>
+        <w:tab/>
+      </w:r>
+      <w:r>
+        <w:rPr>
+          <w:rFonts w:hint="default"/>
+          <w:color w:val="0000FF"/>
+        </w:rPr>
+        <w:t>System.out.println(name);</w:t>
+      </w:r>
     </w:p>
     <w:p>
       <w:pPr>
@@ -1145,14 +1145,169 @@
     </w:p>
     <w:p>
       <w:pPr>
+        <w:numPr>
+          <w:ilvl w:val="0"/>
+          <w:numId w:val="2"/>
+        </w:numPr>
+        <w:rPr>
+          <w:rFonts w:hint="default"/>
+          <w:b/>
+          <w:bCs/>
+          <w:sz w:val="24"/>
+          <w:szCs w:val="24"/>
+          <w:lang w:val="en-US"/>
+        </w:rPr>
+      </w:pPr>
+      <w:r>
+        <w:rPr>
+          <w:rFonts w:hint="default"/>
+          <w:b/>
+          <w:bCs/>
+          <w:sz w:val="24"/>
+          <w:szCs w:val="24"/>
+        </w:rPr>
+        <w:t xml:space="preserve"> What is integer</w:t>
+      </w:r>
+      <w:r>
+        <w:rPr>
+          <w:rFonts w:hint="default"/>
+          <w:b/>
+          <w:bCs/>
+          <w:sz w:val="24"/>
+          <w:szCs w:val="24"/>
+          <w:lang w:val="en-US"/>
+        </w:rPr>
+        <w:t>..?</w:t>
+      </w:r>
+    </w:p>
+    <w:p>
+      <w:pPr>
+        <w:rPr>
+          <w:rFonts w:hint="default"/>
+        </w:rPr>
+      </w:pPr>
+    </w:p>
+    <w:p>
+      <w:pPr>
+        <w:numPr>
+          <w:ilvl w:val="0"/>
+          <w:numId w:val="1"/>
+        </w:numPr>
+        <w:ind w:left="840" w:leftChars="0" w:hanging="420" w:firstLineChars="0"/>
+        <w:rPr>
+          <w:rFonts w:hint="default"/>
+        </w:rPr>
+      </w:pPr>
+      <w:r>
+        <w:rPr>
+          <w:rFonts w:hint="default"/>
+        </w:rPr>
+        <w:t>Integer is one of the datatype</w:t>
+      </w:r>
+    </w:p>
+    <w:p>
+      <w:pPr>
+        <w:numPr>
+          <w:ilvl w:val="0"/>
+          <w:numId w:val="1"/>
+        </w:numPr>
+        <w:ind w:left="840" w:leftChars="0" w:hanging="420" w:firstLineChars="0"/>
+        <w:rPr>
+          <w:rFonts w:hint="default"/>
+        </w:rPr>
+      </w:pPr>
+      <w:r>
+        <w:rPr>
+          <w:rFonts w:hint="default"/>
+        </w:rPr>
+        <w:t>It is used to declare the value with only numbers</w:t>
+      </w:r>
+    </w:p>
+    <w:p>
+      <w:pPr>
+        <w:numPr>
+          <w:ilvl w:val="0"/>
+          <w:numId w:val="1"/>
+        </w:numPr>
+        <w:ind w:left="840" w:leftChars="0" w:hanging="420" w:firstLineChars="0"/>
+        <w:rPr>
+          <w:rFonts w:hint="default"/>
+        </w:rPr>
+      </w:pPr>
+      <w:r>
+        <w:rPr>
+          <w:rFonts w:hint="default"/>
+        </w:rPr>
+        <w:t>We can declare the integer directly</w:t>
+      </w:r>
+    </w:p>
+    <w:p>
+      <w:pPr>
+        <w:numPr>
+          <w:ilvl w:val="0"/>
+          <w:numId w:val="0"/>
+        </w:numPr>
+        <w:rPr>
+          <w:rFonts w:hint="default"/>
+        </w:rPr>
+      </w:pPr>
+    </w:p>
+    <w:p>
+      <w:pPr>
+        <w:numPr>
+          <w:ilvl w:val="0"/>
+          <w:numId w:val="0"/>
+        </w:numPr>
         <w:rPr>
           <w:rFonts w:hint="default"/>
           <w:b w:val="0"/>
           <w:bCs w:val="0"/>
-        </w:rPr>
-      </w:pPr>
-    </w:p>
-    <w:p/>
+          <w:color w:val="0000FF"/>
+          <w:lang w:val="en-US"/>
+        </w:rPr>
+      </w:pPr>
+      <w:r>
+        <w:rPr>
+          <w:rFonts w:hint="default"/>
+          <w:lang w:val="en-US"/>
+        </w:rPr>
+        <w:tab/>
+      </w:r>
+      <w:r>
+        <w:rPr>
+          <w:rFonts w:hint="default"/>
+          <w:lang w:val="en-US"/>
+        </w:rPr>
+        <w:t xml:space="preserve">   </w:t>
+      </w:r>
+      <w:r>
+        <w:rPr>
+          <w:rFonts w:hint="default"/>
+          <w:b w:val="0"/>
+          <w:bCs w:val="0"/>
+          <w:color w:val="0000FF"/>
+          <w:lang w:val="en-US"/>
+        </w:rPr>
+        <w:t>int age = 30;</w:t>
+      </w:r>
+    </w:p>
+    <w:p>
+      <w:pPr>
+        <w:rPr>
+          <w:rFonts w:hint="default"/>
+          <w:b/>
+          <w:bCs/>
+        </w:rPr>
+      </w:pPr>
+      <w:r>
+        <w:rPr>
+          <w:rFonts w:hint="default"/>
+          <w:b/>
+          <w:bCs/>
+        </w:rPr>
+        <w:t>---------------------------------------------------------------------------------------------------------------------------------------</w:t>
+      </w:r>
+    </w:p>
     <w:sectPr>
       <w:headerReference r:id="rId3" w:type="default"/>
       <w:pgSz w:w="11906" w:h="16838"/>
@@ -1213,6 +1368,18 @@
 <file path=word/numbering.xml><?xml version="1.0" encoding="utf-8"?>
 <w:numbering xmlns:wpc="http://schemas.microsoft.com/office/word/2010/wordprocessingCanvas" xmlns:mc="http://schemas.openxmlformats.org/markup-compatibility/2006" xmlns:o="urn:schemas-microsoft-com:office:office" xmlns:r="http://schemas.openxmlformats.org/officeDocument/2006/relationships" xmlns:m="http://schemas.openxmlformats.org/officeDocument/2006/math" xmlns:v="urn:schemas-microsoft-com:vml" xmlns:wp14="http://schemas.microsoft.com/office/word/2010/wordprocessingDrawing" xmlns:wp="http://schemas.openxmlformats.org/drawingml/2006/wordprocessingDrawing" xmlns:w10="urn:schemas-microsoft-com:office:word" xmlns:w="http://schemas.openxmlformats.org/wordprocessingml/2006/main" xmlns:w14="http://schemas.microsoft.com/office/word/2010/wordml" xmlns:wpg="http://schemas.microsoft.com/office/word/2010/wordprocessingGroup" xmlns:wpi="http://schemas.microsoft.com/office/word/2010/wordprocessingInk" xmlns:wne="http://schemas.microsoft.com/office/word/2006/wordml" xmlns:wps="http://schemas.microsoft.com/office/word/2010/wordprocessingShape" xmlns:wpsCustomData="http://www.wps.cn/officeDocument/2013/wpsCustomData" mc:Ignorable="w14 wp14">
   <w:abstractNum w:abstractNumId="0">
+    <w:nsid w:val="BB9573B0"/>
+    <w:multiLevelType w:val="singleLevel"/>
+    <w:tmpl w:val="BB9573B0"/>
+    <w:lvl w:ilvl="0" w:tentative="0">
+      <w:start w:val="6"/>
+      <w:numFmt w:val="decimal"/>
+      <w:suff w:val="space"/>
+      <w:lvlText w:val="%1."/>
+      <w:lvlJc w:val="left"/>
+    </w:lvl>
+  </w:abstractNum>
+  <w:abstractNum w:abstractNumId="1">
     <w:nsid w:val="10839F9C"/>
     <w:multiLevelType w:val="singleLevel"/>
     <w:tmpl w:val="10839F9C"/>
@@ -1235,6 +1402,9 @@
     </w:lvl>
   </w:abstractNum>
   <w:num w:numId="1">
+    <w:abstractNumId w:val="1"/>
+  </w:num>
+  <w:num w:numId="2">
     <w:abstractNumId w:val="0"/>
   </w:num>
 </w:numbering>

</xml_diff>

<commit_message>
7. What is boolean..?
</commit_message>
<xml_diff>
--- a/Notes/Java/Java-Notes.docx
+++ b/Notes/Java/Java-Notes.docx
@@ -848,465 +848,713 @@
           <w:color w:val="0000FF"/>
         </w:rPr>
       </w:pPr>
+    </w:p>
+    <w:p>
+      <w:pPr>
+        <w:rPr>
+          <w:rFonts w:hint="default"/>
+          <w:color w:val="0000FF"/>
+          <w:lang w:val="en-US"/>
+        </w:rPr>
+      </w:pPr>
+      <w:r>
+        <w:rPr>
+          <w:rFonts w:hint="default"/>
+          <w:color w:val="0000FF"/>
+        </w:rPr>
+        <w:t xml:space="preserve">    </w:t>
+      </w:r>
+      <w:r>
+        <w:rPr>
+          <w:rFonts w:hint="default"/>
+          <w:color w:val="0000FF"/>
+          <w:lang w:val="en-US"/>
+        </w:rPr>
+        <w:tab/>
+      </w:r>
+      <w:r>
+        <w:rPr>
+          <w:rFonts w:hint="default"/>
+          <w:color w:val="0000FF"/>
+        </w:rPr>
+        <w:t>String name="Java"</w:t>
+      </w:r>
+      <w:r>
+        <w:rPr>
+          <w:rFonts w:hint="default"/>
+          <w:color w:val="0000FF"/>
+          <w:lang w:val="en-US"/>
+        </w:rPr>
+        <w:t>;</w:t>
+      </w:r>
+    </w:p>
+    <w:p>
+      <w:pPr>
+        <w:rPr>
+          <w:rFonts w:hint="default"/>
+          <w:color w:val="0000FF"/>
+        </w:rPr>
+      </w:pPr>
+      <w:r>
+        <w:rPr>
+          <w:rFonts w:hint="default"/>
+          <w:color w:val="0000FF"/>
+        </w:rPr>
+        <w:t xml:space="preserve">    </w:t>
+      </w:r>
+    </w:p>
+    <w:p>
+      <w:pPr>
+        <w:rPr>
+          <w:rFonts w:hint="default"/>
+          <w:color w:val="0000FF"/>
+        </w:rPr>
+      </w:pPr>
+      <w:r>
+        <w:rPr>
+          <w:rFonts w:hint="default"/>
+          <w:color w:val="0000FF"/>
+        </w:rPr>
+        <w:t xml:space="preserve">   </w:t>
+      </w:r>
+      <w:r>
+        <w:rPr>
+          <w:rFonts w:hint="default"/>
+          <w:color w:val="0000FF"/>
+          <w:lang w:val="en-US"/>
+        </w:rPr>
+        <w:tab/>
+      </w:r>
+      <w:r>
+        <w:rPr>
+          <w:rFonts w:hint="default"/>
+          <w:color w:val="0000FF"/>
+        </w:rPr>
+        <w:t>System.out.println(name);</w:t>
+      </w:r>
+    </w:p>
+    <w:p>
+      <w:pPr>
+        <w:rPr>
+          <w:rFonts w:hint="default"/>
+          <w:color w:val="0000FF"/>
+        </w:rPr>
+      </w:pPr>
+    </w:p>
+    <w:p>
+      <w:pPr>
+        <w:rPr>
+          <w:rFonts w:hint="default"/>
+          <w:b/>
+          <w:bCs/>
+        </w:rPr>
+      </w:pPr>
+      <w:r>
+        <w:rPr>
+          <w:rFonts w:hint="default"/>
+          <w:b/>
+          <w:bCs/>
+        </w:rPr>
+        <w:t>---------------------------------------------------------------------------------------------------------------------------------------</w:t>
+      </w:r>
+    </w:p>
+    <w:p>
+      <w:pPr>
+        <w:rPr>
+          <w:rFonts w:hint="default"/>
+          <w:b/>
+          <w:bCs/>
+          <w:sz w:val="24"/>
+          <w:szCs w:val="24"/>
+        </w:rPr>
+      </w:pPr>
+    </w:p>
+    <w:p>
+      <w:pPr>
+        <w:rPr>
+          <w:rFonts w:hint="default"/>
+          <w:b/>
+          <w:bCs/>
+          <w:sz w:val="24"/>
+          <w:szCs w:val="24"/>
+        </w:rPr>
+      </w:pPr>
+      <w:r>
+        <w:rPr>
+          <w:rFonts w:hint="default"/>
+          <w:b/>
+          <w:bCs/>
+          <w:sz w:val="24"/>
+          <w:szCs w:val="24"/>
+        </w:rPr>
+        <w:t>5. What is String..?</w:t>
+      </w:r>
+    </w:p>
+    <w:p>
+      <w:pPr>
+        <w:rPr>
+          <w:rFonts w:hint="default"/>
+        </w:rPr>
+      </w:pPr>
+      <w:r>
+        <w:rPr>
+          <w:rFonts w:hint="default"/>
+        </w:rPr>
+        <w:t xml:space="preserve">   </w:t>
+      </w:r>
+    </w:p>
+    <w:p>
+      <w:pPr>
+        <w:numPr>
+          <w:ilvl w:val="0"/>
+          <w:numId w:val="1"/>
+        </w:numPr>
+        <w:ind w:left="840" w:leftChars="0" w:hanging="420" w:firstLineChars="0"/>
+        <w:rPr>
+          <w:rFonts w:hint="default"/>
+        </w:rPr>
+      </w:pPr>
+      <w:r>
+        <w:rPr>
+          <w:rFonts w:hint="default"/>
+        </w:rPr>
+        <w:t>String is one of the Datatype</w:t>
+      </w:r>
+    </w:p>
+    <w:p>
+      <w:pPr>
+        <w:numPr>
+          <w:ilvl w:val="0"/>
+          <w:numId w:val="1"/>
+        </w:numPr>
+        <w:ind w:left="840" w:leftChars="0" w:hanging="420" w:firstLineChars="0"/>
+        <w:rPr>
+          <w:rFonts w:hint="default"/>
+        </w:rPr>
+      </w:pPr>
+      <w:r>
+        <w:rPr>
+          <w:rFonts w:hint="default"/>
+        </w:rPr>
+        <w:t>It is used to declare the values with collection of characters</w:t>
+      </w:r>
+    </w:p>
+    <w:p>
+      <w:pPr>
+        <w:numPr>
+          <w:ilvl w:val="0"/>
+          <w:numId w:val="1"/>
+        </w:numPr>
+        <w:ind w:left="840" w:leftChars="0" w:hanging="420" w:firstLineChars="0"/>
+        <w:rPr>
+          <w:rFonts w:hint="default"/>
+        </w:rPr>
+      </w:pPr>
+      <w:r>
+        <w:rPr>
+          <w:rFonts w:hint="default"/>
+        </w:rPr>
+        <w:t>We are declaring the String value by using double quotes("</w:t>
+      </w:r>
+      <w:r>
+        <w:rPr>
+          <w:rFonts w:hint="default"/>
+          <w:lang w:val="en-US"/>
+        </w:rPr>
+        <w:t xml:space="preserve"> </w:t>
+      </w:r>
+      <w:r>
+        <w:rPr>
+          <w:rFonts w:hint="default"/>
+        </w:rPr>
+        <w:t>")</w:t>
+      </w:r>
+    </w:p>
+    <w:p>
+      <w:pPr>
+        <w:numPr>
+          <w:ilvl w:val="0"/>
+          <w:numId w:val="0"/>
+        </w:numPr>
+        <w:rPr>
+          <w:rFonts w:hint="default"/>
+        </w:rPr>
+      </w:pPr>
+    </w:p>
+    <w:p>
+      <w:pPr>
+        <w:numPr>
+          <w:ilvl w:val="0"/>
+          <w:numId w:val="0"/>
+        </w:numPr>
+        <w:rPr>
+          <w:rFonts w:hint="default"/>
+          <w:color w:val="0000FF"/>
+          <w:lang w:val="en-US"/>
+        </w:rPr>
+      </w:pPr>
+      <w:r>
+        <w:rPr>
+          <w:rFonts w:hint="default"/>
+          <w:lang w:val="en-US"/>
+        </w:rPr>
+        <w:tab/>
+      </w:r>
+      <w:r>
+        <w:rPr>
+          <w:rFonts w:hint="default"/>
+          <w:lang w:val="en-US"/>
+        </w:rPr>
+        <w:t xml:space="preserve">  </w:t>
+      </w:r>
+      <w:r>
+        <w:rPr>
+          <w:rFonts w:hint="default"/>
+          <w:color w:val="0000FF"/>
+          <w:lang w:val="en-US"/>
+        </w:rPr>
+        <w:t>String topic = “Java”;</w:t>
+      </w:r>
+    </w:p>
+    <w:p>
+      <w:pPr>
+        <w:rPr>
+          <w:rFonts w:hint="default"/>
+          <w:color w:val="0000FF"/>
+        </w:rPr>
+      </w:pPr>
+    </w:p>
+    <w:p>
+      <w:pPr>
+        <w:rPr>
+          <w:rFonts w:hint="default"/>
+          <w:b/>
+          <w:bCs/>
+        </w:rPr>
+      </w:pPr>
+      <w:r>
+        <w:rPr>
+          <w:rFonts w:hint="default"/>
+          <w:b/>
+          <w:bCs/>
+        </w:rPr>
+        <w:t>---------------------------------------------------------------------------------------------------------------------------------------</w:t>
+      </w:r>
+    </w:p>
+    <w:p>
+      <w:pPr>
+        <w:numPr>
+          <w:ilvl w:val="0"/>
+          <w:numId w:val="2"/>
+        </w:numPr>
+        <w:rPr>
+          <w:rFonts w:hint="default"/>
+          <w:b/>
+          <w:bCs/>
+          <w:sz w:val="24"/>
+          <w:szCs w:val="24"/>
+          <w:lang w:val="en-US"/>
+        </w:rPr>
+      </w:pPr>
+      <w:r>
+        <w:rPr>
+          <w:rFonts w:hint="default"/>
+          <w:b/>
+          <w:bCs/>
+          <w:sz w:val="24"/>
+          <w:szCs w:val="24"/>
+        </w:rPr>
+        <w:t xml:space="preserve"> What is integer</w:t>
+      </w:r>
+      <w:r>
+        <w:rPr>
+          <w:rFonts w:hint="default"/>
+          <w:b/>
+          <w:bCs/>
+          <w:sz w:val="24"/>
+          <w:szCs w:val="24"/>
+          <w:lang w:val="en-US"/>
+        </w:rPr>
+        <w:t>..?</w:t>
+      </w:r>
+    </w:p>
+    <w:p>
+      <w:pPr>
+        <w:rPr>
+          <w:rFonts w:hint="default"/>
+        </w:rPr>
+      </w:pPr>
+    </w:p>
+    <w:p>
+      <w:pPr>
+        <w:numPr>
+          <w:ilvl w:val="0"/>
+          <w:numId w:val="1"/>
+        </w:numPr>
+        <w:ind w:left="840" w:leftChars="0" w:hanging="420" w:firstLineChars="0"/>
+        <w:rPr>
+          <w:rFonts w:hint="default"/>
+        </w:rPr>
+      </w:pPr>
+      <w:r>
+        <w:rPr>
+          <w:rFonts w:hint="default"/>
+        </w:rPr>
+        <w:t>Integer is one of the datatype</w:t>
+      </w:r>
+    </w:p>
+    <w:p>
+      <w:pPr>
+        <w:numPr>
+          <w:ilvl w:val="0"/>
+          <w:numId w:val="1"/>
+        </w:numPr>
+        <w:ind w:left="840" w:leftChars="0" w:hanging="420" w:firstLineChars="0"/>
+        <w:rPr>
+          <w:rFonts w:hint="default"/>
+        </w:rPr>
+      </w:pPr>
+      <w:r>
+        <w:rPr>
+          <w:rFonts w:hint="default"/>
+        </w:rPr>
+        <w:t>It is used to declare the value with only numbers</w:t>
+      </w:r>
+    </w:p>
+    <w:p>
+      <w:pPr>
+        <w:numPr>
+          <w:ilvl w:val="0"/>
+          <w:numId w:val="1"/>
+        </w:numPr>
+        <w:ind w:left="840" w:leftChars="0" w:hanging="420" w:firstLineChars="0"/>
+        <w:rPr>
+          <w:rFonts w:hint="default"/>
+        </w:rPr>
+      </w:pPr>
+      <w:r>
+        <w:rPr>
+          <w:rFonts w:hint="default"/>
+        </w:rPr>
+        <w:t>We can declare the integer directly</w:t>
+      </w:r>
+    </w:p>
+    <w:p>
+      <w:pPr>
+        <w:numPr>
+          <w:ilvl w:val="0"/>
+          <w:numId w:val="0"/>
+        </w:numPr>
+        <w:rPr>
+          <w:rFonts w:hint="default"/>
+        </w:rPr>
+      </w:pPr>
+    </w:p>
+    <w:p>
+      <w:pPr>
+        <w:numPr>
+          <w:ilvl w:val="0"/>
+          <w:numId w:val="0"/>
+        </w:numPr>
+        <w:pBdr>
+          <w:bottom w:val="single" w:color="auto" w:sz="4" w:space="0"/>
+        </w:pBdr>
+        <w:rPr>
+          <w:rFonts w:hint="default"/>
+          <w:b w:val="0"/>
+          <w:bCs w:val="0"/>
+          <w:color w:val="0000FF"/>
+          <w:lang w:val="en-US"/>
+        </w:rPr>
+      </w:pPr>
+      <w:r>
+        <w:rPr>
+          <w:rFonts w:hint="default"/>
+          <w:lang w:val="en-US"/>
+        </w:rPr>
+        <w:tab/>
+      </w:r>
+      <w:r>
+        <w:rPr>
+          <w:rFonts w:hint="default"/>
+          <w:lang w:val="en-US"/>
+        </w:rPr>
+        <w:t xml:space="preserve">   </w:t>
+      </w:r>
+      <w:r>
+        <w:rPr>
+          <w:rFonts w:hint="default"/>
+          <w:b w:val="0"/>
+          <w:bCs w:val="0"/>
+          <w:color w:val="0000FF"/>
+          <w:lang w:val="en-US"/>
+        </w:rPr>
+        <w:t>int age = 30;</w:t>
+      </w:r>
+    </w:p>
+    <w:p>
+      <w:pPr>
+        <w:rPr>
+          <w:rFonts w:hint="default"/>
+          <w:b/>
+          <w:bCs/>
+        </w:rPr>
+      </w:pPr>
+    </w:p>
+    <w:p>
+      <w:pPr>
+        <w:rPr>
+          <w:rFonts w:hint="default"/>
+          <w:b/>
+          <w:bCs/>
+        </w:rPr>
+      </w:pPr>
+    </w:p>
+    <w:p>
+      <w:pPr>
+        <w:rPr>
+          <w:rFonts w:hint="default"/>
+          <w:b/>
+          <w:bCs/>
+        </w:rPr>
+      </w:pPr>
+      <w:r>
+        <w:rPr>
+          <w:rFonts w:hint="default"/>
+          <w:b/>
+          <w:bCs/>
+        </w:rPr>
+        <w:t>---------------------------------------------------------------------------------------------------------------------------------------</w:t>
+      </w:r>
+    </w:p>
+    <w:p>
+      <w:pPr>
+        <w:rPr>
+          <w:rFonts w:hint="default"/>
+        </w:rPr>
+      </w:pPr>
+    </w:p>
+    <w:p>
+      <w:pPr>
+        <w:rPr>
+          <w:rFonts w:hint="default"/>
+          <w:lang w:val="en-US"/>
+        </w:rPr>
+      </w:pPr>
+      <w:r>
+        <w:rPr>
+          <w:rFonts w:hint="default"/>
+          <w:b/>
+          <w:bCs/>
+        </w:rPr>
+        <w:t>7</w:t>
+      </w:r>
+      <w:r>
+        <w:rPr>
+          <w:rFonts w:hint="default"/>
+        </w:rPr>
+        <w:t xml:space="preserve">. </w:t>
+      </w:r>
+      <w:r>
+        <w:rPr>
+          <w:rFonts w:hint="default"/>
+          <w:b/>
+          <w:bCs/>
+          <w:sz w:val="24"/>
+          <w:szCs w:val="24"/>
+        </w:rPr>
+        <w:t>What is boolean</w:t>
+      </w:r>
+      <w:r>
+        <w:rPr>
+          <w:rFonts w:hint="default"/>
+          <w:b/>
+          <w:bCs/>
+          <w:sz w:val="24"/>
+          <w:szCs w:val="24"/>
+          <w:lang w:val="en-US"/>
+        </w:rPr>
+        <w:t>..?</w:t>
+      </w:r>
+    </w:p>
+    <w:p>
+      <w:pPr>
+        <w:rPr>
+          <w:rFonts w:hint="default"/>
+        </w:rPr>
+      </w:pPr>
+    </w:p>
+    <w:p>
+      <w:pPr>
+        <w:numPr>
+          <w:ilvl w:val="0"/>
+          <w:numId w:val="1"/>
+        </w:numPr>
+        <w:ind w:left="840" w:leftChars="0" w:hanging="420" w:firstLineChars="0"/>
+        <w:rPr>
+          <w:rFonts w:hint="default"/>
+        </w:rPr>
+      </w:pPr>
+      <w:r>
+        <w:rPr>
+          <w:rFonts w:hint="default"/>
+        </w:rPr>
+        <w:t>Boolean is one of the datatype</w:t>
+      </w:r>
+    </w:p>
+    <w:p>
+      <w:pPr>
+        <w:numPr>
+          <w:ilvl w:val="0"/>
+          <w:numId w:val="1"/>
+        </w:numPr>
+        <w:ind w:left="840" w:leftChars="0" w:hanging="420" w:firstLineChars="0"/>
+        <w:rPr>
+          <w:rFonts w:hint="default"/>
+        </w:rPr>
+      </w:pPr>
+      <w:r>
+        <w:rPr>
+          <w:rFonts w:hint="default"/>
+        </w:rPr>
+        <w:t>It is used to declare the value true/false</w:t>
+      </w:r>
+    </w:p>
+    <w:p>
+      <w:pPr>
+        <w:numPr>
+          <w:ilvl w:val="0"/>
+          <w:numId w:val="1"/>
+        </w:numPr>
+        <w:ind w:left="840" w:leftChars="0" w:hanging="420" w:firstLineChars="0"/>
+        <w:rPr>
+          <w:rFonts w:hint="default"/>
+        </w:rPr>
+      </w:pPr>
+      <w:r>
+        <w:rPr>
+          <w:rFonts w:hint="default"/>
+        </w:rPr>
+        <w:t xml:space="preserve">We can declare the </w:t>
+      </w:r>
+      <w:r>
+        <w:rPr>
+          <w:rFonts w:hint="default"/>
+          <w:lang w:val="en-US"/>
+        </w:rPr>
+        <w:t>boolean</w:t>
+      </w:r>
+      <w:r>
+        <w:rPr>
+          <w:rFonts w:hint="default"/>
+        </w:rPr>
+        <w:t xml:space="preserve"> value directly</w:t>
+      </w:r>
+    </w:p>
+    <w:p>
+      <w:pPr>
+        <w:numPr>
+          <w:ilvl w:val="0"/>
+          <w:numId w:val="0"/>
+        </w:numPr>
+        <w:rPr>
+          <w:rFonts w:hint="default"/>
+          <w:lang w:val="en-US"/>
+        </w:rPr>
+      </w:pPr>
+    </w:p>
+    <w:p>
+      <w:pPr>
+        <w:numPr>
+          <w:ilvl w:val="0"/>
+          <w:numId w:val="0"/>
+        </w:numPr>
+        <w:rPr>
+          <w:rFonts w:hint="default"/>
+          <w:color w:val="0000FF"/>
+          <w:lang w:val="en-US"/>
+        </w:rPr>
+      </w:pPr>
+      <w:r>
+        <w:rPr>
+          <w:rFonts w:hint="default"/>
+          <w:lang w:val="en-US"/>
+        </w:rPr>
+        <w:tab/>
+      </w:r>
+      <w:r>
+        <w:rPr>
+          <w:rFonts w:hint="default"/>
+          <w:color w:val="0000FF"/>
+          <w:lang w:val="en-US"/>
+        </w:rPr>
+        <w:t>Boolean flagTrue = true;</w:t>
+      </w:r>
+    </w:p>
+    <w:p>
+      <w:pPr>
+        <w:numPr>
+          <w:ilvl w:val="0"/>
+          <w:numId w:val="0"/>
+        </w:numPr>
+        <w:rPr>
+          <w:rFonts w:hint="default"/>
+          <w:color w:val="0000FF"/>
+          <w:lang w:val="en-US"/>
+        </w:rPr>
+      </w:pPr>
+      <w:r>
+        <w:rPr>
+          <w:rFonts w:hint="default"/>
+          <w:color w:val="0000FF"/>
+          <w:lang w:val="en-US"/>
+        </w:rPr>
+        <w:tab/>
+      </w:r>
+      <w:r>
+        <w:rPr>
+          <w:rFonts w:hint="default"/>
+          <w:color w:val="0000FF"/>
+          <w:lang w:val="en-US"/>
+        </w:rPr>
+        <w:t>Boolean flagFalse = false;</w:t>
+      </w:r>
+    </w:p>
+    <w:p>
+      <w:pPr>
+        <w:rPr>
+          <w:rFonts w:hint="default"/>
+          <w:color w:val="0000FF"/>
+        </w:rPr>
+      </w:pPr>
+    </w:p>
+    <w:p>
+      <w:pPr>
+        <w:rPr>
+          <w:rFonts w:hint="default"/>
+          <w:b/>
+          <w:bCs/>
+        </w:rPr>
+      </w:pPr>
+      <w:r>
+        <w:rPr>
+          <w:rFonts w:hint="default"/>
+          <w:b/>
+          <w:bCs/>
+        </w:rPr>
+        <w:t>---------------------------------------------------------------------------------------------------------------------------------------</w:t>
+      </w:r>
+    </w:p>
+    <w:p>
+      <w:pPr>
+        <w:rPr>
+          <w:rFonts w:hint="default"/>
+          <w:b/>
+          <w:bCs/>
+        </w:rPr>
+      </w:pPr>
       <w:bookmarkStart w:id="0" w:name="_GoBack"/>
       <w:bookmarkEnd w:id="0"/>
-    </w:p>
-    <w:p>
-      <w:pPr>
-        <w:rPr>
-          <w:rFonts w:hint="default"/>
-          <w:color w:val="0000FF"/>
-          <w:lang w:val="en-US"/>
-        </w:rPr>
-      </w:pPr>
-      <w:r>
-        <w:rPr>
-          <w:rFonts w:hint="default"/>
-          <w:color w:val="0000FF"/>
-        </w:rPr>
-        <w:t xml:space="preserve">    </w:t>
-      </w:r>
-      <w:r>
-        <w:rPr>
-          <w:rFonts w:hint="default"/>
-          <w:color w:val="0000FF"/>
-          <w:lang w:val="en-US"/>
-        </w:rPr>
-        <w:tab/>
-      </w:r>
-      <w:r>
-        <w:rPr>
-          <w:rFonts w:hint="default"/>
-          <w:color w:val="0000FF"/>
-        </w:rPr>
-        <w:t>String name="Java"</w:t>
-      </w:r>
-      <w:r>
-        <w:rPr>
-          <w:rFonts w:hint="default"/>
-          <w:color w:val="0000FF"/>
-          <w:lang w:val="en-US"/>
-        </w:rPr>
-        <w:t>;</w:t>
-      </w:r>
-    </w:p>
-    <w:p>
-      <w:pPr>
-        <w:rPr>
-          <w:rFonts w:hint="default"/>
-          <w:color w:val="0000FF"/>
-        </w:rPr>
-      </w:pPr>
-      <w:r>
-        <w:rPr>
-          <w:rFonts w:hint="default"/>
-          <w:color w:val="0000FF"/>
-        </w:rPr>
-        <w:t xml:space="preserve">    </w:t>
-      </w:r>
-    </w:p>
-    <w:p>
-      <w:pPr>
-        <w:rPr>
-          <w:rFonts w:hint="default"/>
-          <w:color w:val="0000FF"/>
-        </w:rPr>
-      </w:pPr>
-      <w:r>
-        <w:rPr>
-          <w:rFonts w:hint="default"/>
-          <w:color w:val="0000FF"/>
-        </w:rPr>
-        <w:t xml:space="preserve">   </w:t>
-      </w:r>
-      <w:r>
-        <w:rPr>
-          <w:rFonts w:hint="default"/>
-          <w:color w:val="0000FF"/>
-          <w:lang w:val="en-US"/>
-        </w:rPr>
-        <w:tab/>
-      </w:r>
-      <w:r>
-        <w:rPr>
-          <w:rFonts w:hint="default"/>
-          <w:color w:val="0000FF"/>
-        </w:rPr>
-        <w:t>System.out.println(name);</w:t>
-      </w:r>
-    </w:p>
-    <w:p>
-      <w:pPr>
-        <w:rPr>
-          <w:rFonts w:hint="default"/>
-          <w:color w:val="0000FF"/>
-        </w:rPr>
-      </w:pPr>
-    </w:p>
-    <w:p>
-      <w:pPr>
-        <w:rPr>
-          <w:rFonts w:hint="default"/>
-          <w:b/>
-          <w:bCs/>
-        </w:rPr>
-      </w:pPr>
-      <w:r>
-        <w:rPr>
-          <w:rFonts w:hint="default"/>
-          <w:b/>
-          <w:bCs/>
-        </w:rPr>
-        <w:t>---------------------------------------------------------------------------------------------------------------------------------------</w:t>
-      </w:r>
-    </w:p>
-    <w:p>
-      <w:pPr>
-        <w:rPr>
-          <w:rFonts w:hint="default"/>
-          <w:b/>
-          <w:bCs/>
-          <w:sz w:val="24"/>
-          <w:szCs w:val="24"/>
-        </w:rPr>
-      </w:pPr>
-    </w:p>
-    <w:p>
-      <w:pPr>
-        <w:rPr>
-          <w:rFonts w:hint="default"/>
-          <w:b/>
-          <w:bCs/>
-          <w:sz w:val="24"/>
-          <w:szCs w:val="24"/>
-        </w:rPr>
-      </w:pPr>
-      <w:r>
-        <w:rPr>
-          <w:rFonts w:hint="default"/>
-          <w:b/>
-          <w:bCs/>
-          <w:sz w:val="24"/>
-          <w:szCs w:val="24"/>
-        </w:rPr>
-        <w:t>5. What is String..?</w:t>
-      </w:r>
-    </w:p>
-    <w:p>
-      <w:pPr>
-        <w:rPr>
-          <w:rFonts w:hint="default"/>
-        </w:rPr>
-      </w:pPr>
-      <w:r>
-        <w:rPr>
-          <w:rFonts w:hint="default"/>
-        </w:rPr>
-        <w:t xml:space="preserve">   </w:t>
-      </w:r>
-    </w:p>
-    <w:p>
-      <w:pPr>
-        <w:numPr>
-          <w:ilvl w:val="0"/>
-          <w:numId w:val="1"/>
-        </w:numPr>
-        <w:ind w:left="840" w:leftChars="0" w:hanging="420" w:firstLineChars="0"/>
-        <w:rPr>
-          <w:rFonts w:hint="default"/>
-        </w:rPr>
-      </w:pPr>
-      <w:r>
-        <w:rPr>
-          <w:rFonts w:hint="default"/>
-        </w:rPr>
-        <w:t>String is one of the Datatype</w:t>
-      </w:r>
-    </w:p>
-    <w:p>
-      <w:pPr>
-        <w:numPr>
-          <w:ilvl w:val="0"/>
-          <w:numId w:val="1"/>
-        </w:numPr>
-        <w:ind w:left="840" w:leftChars="0" w:hanging="420" w:firstLineChars="0"/>
-        <w:rPr>
-          <w:rFonts w:hint="default"/>
-        </w:rPr>
-      </w:pPr>
-      <w:r>
-        <w:rPr>
-          <w:rFonts w:hint="default"/>
-        </w:rPr>
-        <w:t>It is used to declare the values with collection of characters</w:t>
-      </w:r>
-    </w:p>
-    <w:p>
-      <w:pPr>
-        <w:numPr>
-          <w:ilvl w:val="0"/>
-          <w:numId w:val="1"/>
-        </w:numPr>
-        <w:ind w:left="840" w:leftChars="0" w:hanging="420" w:firstLineChars="0"/>
-        <w:rPr>
-          <w:rFonts w:hint="default"/>
-        </w:rPr>
-      </w:pPr>
-      <w:r>
-        <w:rPr>
-          <w:rFonts w:hint="default"/>
-        </w:rPr>
-        <w:t>We are declaring the String value by using double quotes("</w:t>
-      </w:r>
-      <w:r>
-        <w:rPr>
-          <w:rFonts w:hint="default"/>
-          <w:lang w:val="en-US"/>
-        </w:rPr>
-        <w:t xml:space="preserve"> </w:t>
-      </w:r>
-      <w:r>
-        <w:rPr>
-          <w:rFonts w:hint="default"/>
-        </w:rPr>
-        <w:t>")</w:t>
-      </w:r>
-    </w:p>
-    <w:p>
-      <w:pPr>
-        <w:numPr>
-          <w:ilvl w:val="0"/>
-          <w:numId w:val="0"/>
-        </w:numPr>
-        <w:rPr>
-          <w:rFonts w:hint="default"/>
-        </w:rPr>
-      </w:pPr>
-    </w:p>
-    <w:p>
-      <w:pPr>
-        <w:numPr>
-          <w:ilvl w:val="0"/>
-          <w:numId w:val="0"/>
-        </w:numPr>
-        <w:rPr>
-          <w:rFonts w:hint="default"/>
-          <w:color w:val="0000FF"/>
-          <w:lang w:val="en-US"/>
-        </w:rPr>
-      </w:pPr>
-      <w:r>
-        <w:rPr>
-          <w:rFonts w:hint="default"/>
-          <w:lang w:val="en-US"/>
-        </w:rPr>
-        <w:tab/>
-      </w:r>
-      <w:r>
-        <w:rPr>
-          <w:rFonts w:hint="default"/>
-          <w:lang w:val="en-US"/>
-        </w:rPr>
-        <w:t xml:space="preserve">  </w:t>
-      </w:r>
-      <w:r>
-        <w:rPr>
-          <w:rFonts w:hint="default"/>
-          <w:color w:val="0000FF"/>
-          <w:lang w:val="en-US"/>
-        </w:rPr>
-        <w:t>String topic = “Java”;</w:t>
-      </w:r>
-    </w:p>
-    <w:p>
-      <w:pPr>
-        <w:rPr>
-          <w:rFonts w:hint="default"/>
-          <w:color w:val="0000FF"/>
-        </w:rPr>
-      </w:pPr>
-    </w:p>
-    <w:p>
-      <w:pPr>
-        <w:rPr>
-          <w:rFonts w:hint="default"/>
-          <w:b/>
-          <w:bCs/>
-        </w:rPr>
-      </w:pPr>
-      <w:r>
-        <w:rPr>
-          <w:rFonts w:hint="default"/>
-          <w:b/>
-          <w:bCs/>
-        </w:rPr>
-        <w:t>---------------------------------------------------------------------------------------------------------------------------------------</w:t>
-      </w:r>
-    </w:p>
-    <w:p>
-      <w:pPr>
-        <w:numPr>
-          <w:ilvl w:val="0"/>
-          <w:numId w:val="2"/>
-        </w:numPr>
-        <w:rPr>
-          <w:rFonts w:hint="default"/>
-          <w:b/>
-          <w:bCs/>
-          <w:sz w:val="24"/>
-          <w:szCs w:val="24"/>
-          <w:lang w:val="en-US"/>
-        </w:rPr>
-      </w:pPr>
-      <w:r>
-        <w:rPr>
-          <w:rFonts w:hint="default"/>
-          <w:b/>
-          <w:bCs/>
-          <w:sz w:val="24"/>
-          <w:szCs w:val="24"/>
-        </w:rPr>
-        <w:t xml:space="preserve"> What is integer</w:t>
-      </w:r>
-      <w:r>
-        <w:rPr>
-          <w:rFonts w:hint="default"/>
-          <w:b/>
-          <w:bCs/>
-          <w:sz w:val="24"/>
-          <w:szCs w:val="24"/>
-          <w:lang w:val="en-US"/>
-        </w:rPr>
-        <w:t>..?</w:t>
-      </w:r>
-    </w:p>
-    <w:p>
-      <w:pPr>
-        <w:rPr>
-          <w:rFonts w:hint="default"/>
-        </w:rPr>
-      </w:pPr>
-    </w:p>
-    <w:p>
-      <w:pPr>
-        <w:numPr>
-          <w:ilvl w:val="0"/>
-          <w:numId w:val="1"/>
-        </w:numPr>
-        <w:ind w:left="840" w:leftChars="0" w:hanging="420" w:firstLineChars="0"/>
-        <w:rPr>
-          <w:rFonts w:hint="default"/>
-        </w:rPr>
-      </w:pPr>
-      <w:r>
-        <w:rPr>
-          <w:rFonts w:hint="default"/>
-        </w:rPr>
-        <w:t>Integer is one of the datatype</w:t>
-      </w:r>
-    </w:p>
-    <w:p>
-      <w:pPr>
-        <w:numPr>
-          <w:ilvl w:val="0"/>
-          <w:numId w:val="1"/>
-        </w:numPr>
-        <w:ind w:left="840" w:leftChars="0" w:hanging="420" w:firstLineChars="0"/>
-        <w:rPr>
-          <w:rFonts w:hint="default"/>
-        </w:rPr>
-      </w:pPr>
-      <w:r>
-        <w:rPr>
-          <w:rFonts w:hint="default"/>
-        </w:rPr>
-        <w:t>It is used to declare the value with only numbers</w:t>
-      </w:r>
-    </w:p>
-    <w:p>
-      <w:pPr>
-        <w:numPr>
-          <w:ilvl w:val="0"/>
-          <w:numId w:val="1"/>
-        </w:numPr>
-        <w:ind w:left="840" w:leftChars="0" w:hanging="420" w:firstLineChars="0"/>
-        <w:rPr>
-          <w:rFonts w:hint="default"/>
-        </w:rPr>
-      </w:pPr>
-      <w:r>
-        <w:rPr>
-          <w:rFonts w:hint="default"/>
-        </w:rPr>
-        <w:t>We can declare the integer directly</w:t>
-      </w:r>
-    </w:p>
-    <w:p>
-      <w:pPr>
-        <w:numPr>
-          <w:ilvl w:val="0"/>
-          <w:numId w:val="0"/>
-        </w:numPr>
-        <w:rPr>
-          <w:rFonts w:hint="default"/>
-        </w:rPr>
-      </w:pPr>
-    </w:p>
-    <w:p>
-      <w:pPr>
-        <w:numPr>
-          <w:ilvl w:val="0"/>
-          <w:numId w:val="0"/>
-        </w:numPr>
-        <w:rPr>
-          <w:rFonts w:hint="default"/>
-          <w:b w:val="0"/>
-          <w:bCs w:val="0"/>
-          <w:color w:val="0000FF"/>
-          <w:lang w:val="en-US"/>
-        </w:rPr>
-      </w:pPr>
-      <w:r>
-        <w:rPr>
-          <w:rFonts w:hint="default"/>
-          <w:lang w:val="en-US"/>
-        </w:rPr>
-        <w:tab/>
-      </w:r>
-      <w:r>
-        <w:rPr>
-          <w:rFonts w:hint="default"/>
-          <w:lang w:val="en-US"/>
-        </w:rPr>
-        <w:t xml:space="preserve">   </w:t>
-      </w:r>
-      <w:r>
-        <w:rPr>
-          <w:rFonts w:hint="default"/>
-          <w:b w:val="0"/>
-          <w:bCs w:val="0"/>
-          <w:color w:val="0000FF"/>
-          <w:lang w:val="en-US"/>
-        </w:rPr>
-        <w:t>int age = 30;</w:t>
-      </w:r>
-    </w:p>
-    <w:p>
-      <w:pPr>
-        <w:rPr>
-          <w:rFonts w:hint="default"/>
-          <w:b/>
-          <w:bCs/>
-        </w:rPr>
-      </w:pPr>
-      <w:r>
-        <w:rPr>
-          <w:rFonts w:hint="default"/>
-          <w:b/>
-          <w:bCs/>
-        </w:rPr>
-        <w:t>---------------------------------------------------------------------------------------------------------------------------------------</w:t>
-      </w:r>
     </w:p>
     <w:sectPr>
       <w:headerReference r:id="rId3" w:type="default"/>

</xml_diff>

<commit_message>
8. What is Character..?
</commit_message>
<xml_diff>
--- a/Notes/Java/Java-Notes.docx
+++ b/Notes/Java/Java-Notes.docx
@@ -1309,15 +1309,6 @@
           <w:bCs/>
         </w:rPr>
       </w:pPr>
-    </w:p>
-    <w:p>
-      <w:pPr>
-        <w:rPr>
-          <w:rFonts w:hint="default"/>
-          <w:b/>
-          <w:bCs/>
-        </w:rPr>
-      </w:pPr>
       <w:r>
         <w:rPr>
           <w:rFonts w:hint="default"/>
@@ -1527,34 +1518,192 @@
           <w:color w:val="0000FF"/>
         </w:rPr>
       </w:pPr>
-    </w:p>
-    <w:p>
-      <w:pPr>
-        <w:rPr>
-          <w:rFonts w:hint="default"/>
-          <w:b/>
-          <w:bCs/>
-        </w:rPr>
-      </w:pPr>
-      <w:r>
-        <w:rPr>
-          <w:rFonts w:hint="default"/>
-          <w:b/>
-          <w:bCs/>
-        </w:rPr>
-        <w:t>---------------------------------------------------------------------------------------------------------------------------------------</w:t>
-      </w:r>
-    </w:p>
-    <w:p>
-      <w:pPr>
-        <w:rPr>
-          <w:rFonts w:hint="default"/>
-          <w:b/>
-          <w:bCs/>
-        </w:rPr>
-      </w:pPr>
       <w:bookmarkStart w:id="0" w:name="_GoBack"/>
       <w:bookmarkEnd w:id="0"/>
+    </w:p>
+    <w:p>
+      <w:pPr>
+        <w:rPr>
+          <w:rFonts w:hint="default"/>
+          <w:b/>
+          <w:bCs/>
+        </w:rPr>
+      </w:pPr>
+      <w:r>
+        <w:rPr>
+          <w:rFonts w:hint="default"/>
+          <w:b/>
+          <w:bCs/>
+        </w:rPr>
+        <w:t>---------------------------------------------------------------------------------------------------------------------------------------</w:t>
+      </w:r>
+    </w:p>
+    <w:p>
+      <w:pPr>
+        <w:rPr>
+          <w:rFonts w:hint="default"/>
+        </w:rPr>
+      </w:pPr>
+    </w:p>
+    <w:p>
+      <w:pPr>
+        <w:rPr>
+          <w:rFonts w:hint="default"/>
+          <w:b/>
+          <w:bCs/>
+          <w:sz w:val="24"/>
+          <w:szCs w:val="24"/>
+          <w:lang w:val="en-US"/>
+        </w:rPr>
+      </w:pPr>
+      <w:r>
+        <w:rPr>
+          <w:rFonts w:hint="default"/>
+          <w:b/>
+          <w:bCs/>
+          <w:sz w:val="24"/>
+          <w:szCs w:val="24"/>
+        </w:rPr>
+        <w:t>8. What is Character</w:t>
+      </w:r>
+      <w:r>
+        <w:rPr>
+          <w:rFonts w:hint="default"/>
+          <w:b/>
+          <w:bCs/>
+          <w:sz w:val="24"/>
+          <w:szCs w:val="24"/>
+          <w:lang w:val="en-US"/>
+        </w:rPr>
+        <w:t>..?</w:t>
+      </w:r>
+    </w:p>
+    <w:p>
+      <w:pPr>
+        <w:rPr>
+          <w:rFonts w:hint="default"/>
+        </w:rPr>
+      </w:pPr>
+    </w:p>
+    <w:p>
+      <w:pPr>
+        <w:rPr>
+          <w:rFonts w:hint="default"/>
+        </w:rPr>
+      </w:pPr>
+      <w:r>
+        <w:rPr>
+          <w:rFonts w:hint="default"/>
+        </w:rPr>
+        <w:t xml:space="preserve"> - Character is one of the datatype</w:t>
+      </w:r>
+    </w:p>
+    <w:p>
+      <w:pPr>
+        <w:rPr>
+          <w:rFonts w:hint="default"/>
+        </w:rPr>
+      </w:pPr>
+      <w:r>
+        <w:rPr>
+          <w:rFonts w:hint="default"/>
+        </w:rPr>
+        <w:t xml:space="preserve"> - It is used to declare the value with single character</w:t>
+      </w:r>
+    </w:p>
+    <w:p>
+      <w:pPr>
+        <w:rPr>
+          <w:rFonts w:hint="default"/>
+        </w:rPr>
+      </w:pPr>
+      <w:r>
+        <w:rPr>
+          <w:rFonts w:hint="default"/>
+        </w:rPr>
+        <w:t xml:space="preserve"> - We can declare the character value with single </w:t>
+      </w:r>
+      <w:r>
+        <w:rPr>
+          <w:rFonts w:hint="default"/>
+          <w:lang w:val="en-US"/>
+        </w:rPr>
+        <w:t>quote</w:t>
+      </w:r>
+      <w:r>
+        <w:rPr>
+          <w:rFonts w:hint="default"/>
+        </w:rPr>
+        <w:t>('D')</w:t>
+      </w:r>
+    </w:p>
+    <w:p>
+      <w:pPr>
+        <w:rPr>
+          <w:rFonts w:hint="default"/>
+        </w:rPr>
+      </w:pPr>
+    </w:p>
+    <w:p>
+      <w:pPr>
+        <w:rPr>
+          <w:rFonts w:hint="default"/>
+          <w:b w:val="0"/>
+          <w:bCs w:val="0"/>
+          <w:color w:val="0000FF"/>
+          <w:lang w:val="en-US"/>
+        </w:rPr>
+      </w:pPr>
+      <w:r>
+        <w:rPr>
+          <w:rFonts w:hint="default"/>
+          <w:lang w:val="en-US"/>
+        </w:rPr>
+        <w:tab/>
+      </w:r>
+      <w:r>
+        <w:rPr>
+          <w:rFonts w:hint="default"/>
+          <w:b w:val="0"/>
+          <w:bCs w:val="0"/>
+          <w:color w:val="0000FF"/>
+          <w:lang w:val="en-US"/>
+        </w:rPr>
+        <w:t>char initial = ‘A’;</w:t>
+      </w:r>
+    </w:p>
+    <w:p>
+      <w:pPr>
+        <w:rPr>
+          <w:rFonts w:hint="default"/>
+        </w:rPr>
+      </w:pPr>
+    </w:p>
+    <w:p>
+      <w:pPr>
+        <w:rPr>
+          <w:rFonts w:hint="default"/>
+          <w:b/>
+          <w:bCs/>
+        </w:rPr>
+      </w:pPr>
+      <w:r>
+        <w:rPr>
+          <w:rFonts w:hint="default"/>
+          <w:b/>
+          <w:bCs/>
+        </w:rPr>
+        <w:t>---------------------------------------------------------------------------------------------------------------------------------------</w:t>
+      </w:r>
+    </w:p>
+    <w:p>
+      <w:pPr>
+        <w:rPr>
+          <w:rFonts w:hint="default"/>
+          <w:b/>
+          <w:bCs/>
+        </w:rPr>
+      </w:pPr>
     </w:p>
     <w:sectPr>
       <w:headerReference r:id="rId3" w:type="default"/>

</xml_diff>

<commit_message>
9. How to print any statement..?
</commit_message>
<xml_diff>
--- a/Notes/Java/Java-Notes.docx
+++ b/Notes/Java/Java-Notes.docx
@@ -1518,6 +1518,223 @@
           <w:color w:val="0000FF"/>
         </w:rPr>
       </w:pPr>
+    </w:p>
+    <w:p>
+      <w:pPr>
+        <w:rPr>
+          <w:rFonts w:hint="default"/>
+          <w:b/>
+          <w:bCs/>
+        </w:rPr>
+      </w:pPr>
+      <w:r>
+        <w:rPr>
+          <w:rFonts w:hint="default"/>
+          <w:b/>
+          <w:bCs/>
+        </w:rPr>
+        <w:t>---------------------------------------------------------------------------------------------------------------------------------------</w:t>
+      </w:r>
+    </w:p>
+    <w:p>
+      <w:pPr>
+        <w:rPr>
+          <w:rFonts w:hint="default"/>
+        </w:rPr>
+      </w:pPr>
+    </w:p>
+    <w:p>
+      <w:pPr>
+        <w:rPr>
+          <w:rFonts w:hint="default"/>
+          <w:b/>
+          <w:bCs/>
+          <w:sz w:val="24"/>
+          <w:szCs w:val="24"/>
+          <w:lang w:val="en-US"/>
+        </w:rPr>
+      </w:pPr>
+      <w:r>
+        <w:rPr>
+          <w:rFonts w:hint="default"/>
+          <w:b/>
+          <w:bCs/>
+          <w:sz w:val="24"/>
+          <w:szCs w:val="24"/>
+        </w:rPr>
+        <w:t>8. What is Character</w:t>
+      </w:r>
+      <w:r>
+        <w:rPr>
+          <w:rFonts w:hint="default"/>
+          <w:b/>
+          <w:bCs/>
+          <w:sz w:val="24"/>
+          <w:szCs w:val="24"/>
+          <w:lang w:val="en-US"/>
+        </w:rPr>
+        <w:t>..?</w:t>
+      </w:r>
+    </w:p>
+    <w:p>
+      <w:pPr>
+        <w:rPr>
+          <w:rFonts w:hint="default"/>
+        </w:rPr>
+      </w:pPr>
+    </w:p>
+    <w:p>
+      <w:pPr>
+        <w:rPr>
+          <w:rFonts w:hint="default"/>
+        </w:rPr>
+      </w:pPr>
+      <w:r>
+        <w:rPr>
+          <w:rFonts w:hint="default"/>
+        </w:rPr>
+        <w:t xml:space="preserve"> - Character is one of the datatype</w:t>
+      </w:r>
+    </w:p>
+    <w:p>
+      <w:pPr>
+        <w:rPr>
+          <w:rFonts w:hint="default"/>
+        </w:rPr>
+      </w:pPr>
+      <w:r>
+        <w:rPr>
+          <w:rFonts w:hint="default"/>
+        </w:rPr>
+        <w:t xml:space="preserve"> - It is used to declare the value with single character</w:t>
+      </w:r>
+    </w:p>
+    <w:p>
+      <w:pPr>
+        <w:rPr>
+          <w:rFonts w:hint="default"/>
+        </w:rPr>
+      </w:pPr>
+      <w:r>
+        <w:rPr>
+          <w:rFonts w:hint="default"/>
+        </w:rPr>
+        <w:t xml:space="preserve"> - We can declare the character value with single </w:t>
+      </w:r>
+      <w:r>
+        <w:rPr>
+          <w:rFonts w:hint="default"/>
+          <w:lang w:val="en-US"/>
+        </w:rPr>
+        <w:t>quote</w:t>
+      </w:r>
+      <w:r>
+        <w:rPr>
+          <w:rFonts w:hint="default"/>
+        </w:rPr>
+        <w:t>('D')</w:t>
+      </w:r>
+    </w:p>
+    <w:p>
+      <w:pPr>
+        <w:rPr>
+          <w:rFonts w:hint="default"/>
+        </w:rPr>
+      </w:pPr>
+    </w:p>
+    <w:p>
+      <w:pPr>
+        <w:rPr>
+          <w:rFonts w:hint="default"/>
+          <w:b w:val="0"/>
+          <w:bCs w:val="0"/>
+          <w:color w:val="0000FF"/>
+          <w:lang w:val="en-US"/>
+        </w:rPr>
+      </w:pPr>
+      <w:r>
+        <w:rPr>
+          <w:rFonts w:hint="default"/>
+          <w:lang w:val="en-US"/>
+        </w:rPr>
+        <w:tab/>
+      </w:r>
+      <w:r>
+        <w:rPr>
+          <w:rFonts w:hint="default"/>
+          <w:b w:val="0"/>
+          <w:bCs w:val="0"/>
+          <w:color w:val="0000FF"/>
+          <w:lang w:val="en-US"/>
+        </w:rPr>
+        <w:t>char initial = ‘A’;</w:t>
+      </w:r>
+    </w:p>
+    <w:p>
+      <w:pPr>
+        <w:rPr>
+          <w:rFonts w:hint="default"/>
+        </w:rPr>
+      </w:pPr>
+    </w:p>
+    <w:p>
+      <w:pPr>
+        <w:rPr>
+          <w:rFonts w:hint="default"/>
+          <w:b/>
+          <w:bCs/>
+        </w:rPr>
+      </w:pPr>
+      <w:r>
+        <w:rPr>
+          <w:rFonts w:hint="default"/>
+          <w:b/>
+          <w:bCs/>
+        </w:rPr>
+        <w:t>---------------------------------------------------------------------------------------------------------------------------------------</w:t>
+      </w:r>
+    </w:p>
+    <w:p>
+      <w:pPr>
+        <w:rPr>
+          <w:rFonts w:hint="default"/>
+          <w:b/>
+          <w:bCs/>
+        </w:rPr>
+      </w:pPr>
+    </w:p>
+    <w:p>
+      <w:pPr>
+        <w:rPr>
+          <w:rFonts w:hint="default"/>
+          <w:b/>
+          <w:bCs/>
+          <w:sz w:val="24"/>
+          <w:szCs w:val="24"/>
+          <w:lang w:val="en-US"/>
+        </w:rPr>
+      </w:pPr>
+      <w:r>
+        <w:rPr>
+          <w:rFonts w:hint="default"/>
+          <w:b/>
+          <w:bCs/>
+          <w:sz w:val="24"/>
+          <w:szCs w:val="24"/>
+        </w:rPr>
+        <w:t>9. How to print any statement</w:t>
+      </w:r>
+      <w:r>
+        <w:rPr>
+          <w:rFonts w:hint="default"/>
+          <w:b/>
+          <w:bCs/>
+          <w:sz w:val="24"/>
+          <w:szCs w:val="24"/>
+          <w:lang w:val="en-US"/>
+        </w:rPr>
+        <w:t>..?</w:t>
+      </w:r>
       <w:bookmarkStart w:id="0" w:name="_GoBack"/>
       <w:bookmarkEnd w:id="0"/>
     </w:p>
@@ -1525,135 +1742,22 @@
       <w:pPr>
         <w:rPr>
           <w:rFonts w:hint="default"/>
-          <w:b/>
-          <w:bCs/>
-        </w:rPr>
-      </w:pPr>
-      <w:r>
-        <w:rPr>
-          <w:rFonts w:hint="default"/>
-          <w:b/>
-          <w:bCs/>
-        </w:rPr>
-        <w:t>---------------------------------------------------------------------------------------------------------------------------------------</w:t>
-      </w:r>
-    </w:p>
-    <w:p>
-      <w:pPr>
-        <w:rPr>
-          <w:rFonts w:hint="default"/>
-        </w:rPr>
-      </w:pPr>
-    </w:p>
-    <w:p>
-      <w:pPr>
-        <w:rPr>
-          <w:rFonts w:hint="default"/>
-          <w:b/>
-          <w:bCs/>
-          <w:sz w:val="24"/>
-          <w:szCs w:val="24"/>
-          <w:lang w:val="en-US"/>
-        </w:rPr>
-      </w:pPr>
-      <w:r>
-        <w:rPr>
-          <w:rFonts w:hint="default"/>
-          <w:b/>
-          <w:bCs/>
-          <w:sz w:val="24"/>
-          <w:szCs w:val="24"/>
-        </w:rPr>
-        <w:t>8. What is Character</w:t>
-      </w:r>
-      <w:r>
-        <w:rPr>
-          <w:rFonts w:hint="default"/>
-          <w:b/>
-          <w:bCs/>
-          <w:sz w:val="24"/>
-          <w:szCs w:val="24"/>
-          <w:lang w:val="en-US"/>
-        </w:rPr>
-        <w:t>..?</w:t>
-      </w:r>
-    </w:p>
-    <w:p>
-      <w:pPr>
-        <w:rPr>
-          <w:rFonts w:hint="default"/>
-        </w:rPr>
-      </w:pPr>
-    </w:p>
-    <w:p>
-      <w:pPr>
-        <w:rPr>
-          <w:rFonts w:hint="default"/>
-        </w:rPr>
-      </w:pPr>
-      <w:r>
-        <w:rPr>
-          <w:rFonts w:hint="default"/>
-        </w:rPr>
-        <w:t xml:space="preserve"> - Character is one of the datatype</w:t>
-      </w:r>
-    </w:p>
-    <w:p>
-      <w:pPr>
-        <w:rPr>
-          <w:rFonts w:hint="default"/>
-        </w:rPr>
-      </w:pPr>
-      <w:r>
-        <w:rPr>
-          <w:rFonts w:hint="default"/>
-        </w:rPr>
-        <w:t xml:space="preserve"> - It is used to declare the value with single character</w:t>
-      </w:r>
-    </w:p>
-    <w:p>
-      <w:pPr>
-        <w:rPr>
-          <w:rFonts w:hint="default"/>
-        </w:rPr>
-      </w:pPr>
-      <w:r>
-        <w:rPr>
-          <w:rFonts w:hint="default"/>
-        </w:rPr>
-        <w:t xml:space="preserve"> - We can declare the character value with single </w:t>
-      </w:r>
-      <w:r>
-        <w:rPr>
-          <w:rFonts w:hint="default"/>
-          <w:lang w:val="en-US"/>
-        </w:rPr>
-        <w:t>quote</w:t>
-      </w:r>
-      <w:r>
-        <w:rPr>
-          <w:rFonts w:hint="default"/>
-        </w:rPr>
-        <w:t>('D')</w:t>
-      </w:r>
-    </w:p>
-    <w:p>
-      <w:pPr>
-        <w:rPr>
-          <w:rFonts w:hint="default"/>
-        </w:rPr>
-      </w:pPr>
-    </w:p>
-    <w:p>
-      <w:pPr>
-        <w:rPr>
-          <w:rFonts w:hint="default"/>
-          <w:b w:val="0"/>
-          <w:bCs w:val="0"/>
-          <w:color w:val="0000FF"/>
-          <w:lang w:val="en-US"/>
-        </w:rPr>
-      </w:pPr>
+        </w:rPr>
+      </w:pPr>
+    </w:p>
+    <w:p>
+      <w:pPr>
+        <w:rPr>
+          <w:rFonts w:hint="default"/>
+          <w:color w:val="0000FF"/>
+        </w:rPr>
+      </w:pPr>
+      <w:r>
+        <w:rPr>
+          <w:rFonts w:hint="default"/>
+        </w:rPr>
+        <w:t xml:space="preserve">   </w:t>
+      </w:r>
       <w:r>
         <w:rPr>
           <w:rFonts w:hint="default"/>
@@ -1664,12 +1768,9 @@
       <w:r>
         <w:rPr>
           <w:rFonts w:hint="default"/>
-          <w:b w:val="0"/>
-          <w:bCs w:val="0"/>
-          <w:color w:val="0000FF"/>
-          <w:lang w:val="en-US"/>
-        </w:rPr>
-        <w:t>char initial = ‘A’;</w:t>
+          <w:color w:val="0000FF"/>
+        </w:rPr>
+        <w:t>System.out.println("This is my name")</w:t>
       </w:r>
     </w:p>
     <w:p>

</xml_diff>